<commit_message>
level commit laptop naar pc
</commit_message>
<xml_diff>
--- a/Documentatie/Architectuur/SAD.docx
+++ b/Documentatie/Architectuur/SAD.docx
@@ -1052,7 +1052,9 @@
               <w:tab w:val="right" w:leader="dot" w:pos="9016"/>
             </w:tabs>
             <w:rPr>
+              <w:rFonts w:eastAsiaTheme="minorEastAsia"/>
               <w:noProof/>
+              <w:lang w:eastAsia="en-NL"/>
             </w:rPr>
           </w:pPr>
           <w:r>
@@ -1064,7 +1066,7 @@
           <w:r>
             <w:fldChar w:fldCharType="separate"/>
           </w:r>
-          <w:hyperlink w:anchor="_Toc130383920" w:history="1">
+          <w:hyperlink w:anchor="_Toc130463396" w:history="1">
             <w:r>
               <w:rPr>
                 <w:rStyle w:val="Hyperlink"/>
@@ -1092,7 +1094,7 @@
                 <w:noProof/>
                 <w:webHidden/>
               </w:rPr>
-              <w:instrText xml:space="preserve"> PAGEREF _Toc130383920 \h </w:instrText>
+              <w:instrText xml:space="preserve"> PAGEREF _Toc130463396 \h </w:instrText>
             </w:r>
             <w:r>
               <w:rPr>
@@ -1112,7 +1114,7 @@
                 <w:noProof/>
                 <w:webHidden/>
               </w:rPr>
-              <w:t>1</w:t>
+              <w:t>2</w:t>
             </w:r>
             <w:r>
               <w:rPr>
@@ -1130,10 +1132,12 @@
               <w:tab w:val="right" w:leader="dot" w:pos="9016"/>
             </w:tabs>
             <w:rPr>
+              <w:rFonts w:eastAsiaTheme="minorEastAsia"/>
               <w:noProof/>
+              <w:lang w:eastAsia="en-NL"/>
             </w:rPr>
           </w:pPr>
-          <w:hyperlink w:anchor="_Toc130383921" w:history="1">
+          <w:hyperlink w:anchor="_Toc130463397" w:history="1">
             <w:r>
               <w:rPr>
                 <w:rStyle w:val="Hyperlink"/>
@@ -1161,7 +1165,7 @@
                 <w:noProof/>
                 <w:webHidden/>
               </w:rPr>
-              <w:instrText xml:space="preserve"> PAGEREF _Toc130383921 \h </w:instrText>
+              <w:instrText xml:space="preserve"> PAGEREF _Toc130463397 \h </w:instrText>
             </w:r>
             <w:r>
               <w:rPr>
@@ -1199,15 +1203,17 @@
               <w:tab w:val="right" w:leader="dot" w:pos="9016"/>
             </w:tabs>
             <w:rPr>
+              <w:rFonts w:eastAsiaTheme="minorEastAsia"/>
               <w:noProof/>
+              <w:lang w:eastAsia="en-NL"/>
             </w:rPr>
           </w:pPr>
-          <w:hyperlink w:anchor="_Toc130383922" w:history="1">
+          <w:hyperlink w:anchor="_Toc130463398" w:history="1">
             <w:r>
               <w:rPr>
                 <w:rStyle w:val="Hyperlink"/>
                 <w:noProof/>
-                <w:lang w:val="en-US"/>
+                <w:lang w:val="nl-BE"/>
               </w:rPr>
               <w:t>C3</w:t>
             </w:r>
@@ -1230,7 +1236,7 @@
                 <w:noProof/>
                 <w:webHidden/>
               </w:rPr>
-              <w:instrText xml:space="preserve"> PAGEREF _Toc130383922 \h </w:instrText>
+              <w:instrText xml:space="preserve"> PAGEREF _Toc130463398 \h </w:instrText>
             </w:r>
             <w:r>
               <w:rPr>
@@ -1251,6 +1257,77 @@
                 <w:webHidden/>
               </w:rPr>
               <w:t>3</w:t>
+            </w:r>
+            <w:r>
+              <w:rPr>
+                <w:noProof/>
+                <w:webHidden/>
+              </w:rPr>
+              <w:fldChar w:fldCharType="end"/>
+            </w:r>
+          </w:hyperlink>
+        </w:p>
+        <w:p>
+          <w:pPr>
+            <w:pStyle w:val="TOC2"/>
+            <w:tabs>
+              <w:tab w:val="right" w:leader="dot" w:pos="9016"/>
+            </w:tabs>
+            <w:rPr>
+              <w:rFonts w:eastAsiaTheme="minorEastAsia"/>
+              <w:noProof/>
+              <w:lang w:eastAsia="en-NL"/>
+            </w:rPr>
+          </w:pPr>
+          <w:hyperlink w:anchor="_Toc130463399" w:history="1">
+            <w:r>
+              <w:rPr>
+                <w:rStyle w:val="Hyperlink"/>
+                <w:noProof/>
+                <w:lang w:val="nl-BE"/>
+              </w:rPr>
+              <w:t>C4</w:t>
+            </w:r>
+            <w:r>
+              <w:rPr>
+                <w:noProof/>
+                <w:webHidden/>
+              </w:rPr>
+              <w:tab/>
+            </w:r>
+            <w:r>
+              <w:rPr>
+                <w:noProof/>
+                <w:webHidden/>
+              </w:rPr>
+              <w:fldChar w:fldCharType="begin"/>
+            </w:r>
+            <w:r>
+              <w:rPr>
+                <w:noProof/>
+                <w:webHidden/>
+              </w:rPr>
+              <w:instrText xml:space="preserve"> PAGEREF _Toc130463399 \h </w:instrText>
+            </w:r>
+            <w:r>
+              <w:rPr>
+                <w:noProof/>
+                <w:webHidden/>
+              </w:rPr>
+            </w:r>
+            <w:r>
+              <w:rPr>
+                <w:noProof/>
+                <w:webHidden/>
+              </w:rPr>
+              <w:fldChar w:fldCharType="separate"/>
+            </w:r>
+            <w:r>
+              <w:rPr>
+                <w:noProof/>
+                <w:webHidden/>
+              </w:rPr>
+              <w:t>5</w:t>
             </w:r>
             <w:r>
               <w:rPr>
@@ -1268,15 +1345,17 @@
               <w:tab w:val="right" w:leader="dot" w:pos="9016"/>
             </w:tabs>
             <w:rPr>
+              <w:rFonts w:eastAsiaTheme="minorEastAsia"/>
               <w:noProof/>
+              <w:lang w:eastAsia="en-NL"/>
             </w:rPr>
           </w:pPr>
-          <w:hyperlink w:anchor="_Toc130383923" w:history="1">
+          <w:hyperlink w:anchor="_Toc130463400" w:history="1">
             <w:r>
               <w:rPr>
                 <w:rStyle w:val="Hyperlink"/>
                 <w:noProof/>
-                <w:lang w:val="en-US"/>
+                <w:lang w:val="nl-BE"/>
               </w:rPr>
               <w:t>Microservices</w:t>
             </w:r>
@@ -1299,7 +1378,7 @@
                 <w:noProof/>
                 <w:webHidden/>
               </w:rPr>
-              <w:instrText xml:space="preserve"> PAGEREF _Toc130383923 \h </w:instrText>
+              <w:instrText xml:space="preserve"> PAGEREF _Toc130463400 \h </w:instrText>
             </w:r>
             <w:r>
               <w:rPr>
@@ -1319,7 +1398,7 @@
                 <w:noProof/>
                 <w:webHidden/>
               </w:rPr>
-              <w:t>4</w:t>
+              <w:t>6</w:t>
             </w:r>
             <w:r>
               <w:rPr>
@@ -1337,10 +1416,12 @@
               <w:tab w:val="right" w:leader="dot" w:pos="9016"/>
             </w:tabs>
             <w:rPr>
+              <w:rFonts w:eastAsiaTheme="minorEastAsia"/>
               <w:noProof/>
+              <w:lang w:eastAsia="en-NL"/>
             </w:rPr>
           </w:pPr>
-          <w:hyperlink w:anchor="_Toc130383924" w:history="1">
+          <w:hyperlink w:anchor="_Toc130463401" w:history="1">
             <w:r>
               <w:rPr>
                 <w:rStyle w:val="Hyperlink"/>
@@ -1368,7 +1449,7 @@
                 <w:noProof/>
                 <w:webHidden/>
               </w:rPr>
-              <w:instrText xml:space="preserve"> PAGEREF _Toc130383924 \h </w:instrText>
+              <w:instrText xml:space="preserve"> PAGEREF _Toc130463401 \h </w:instrText>
             </w:r>
             <w:r>
               <w:rPr>
@@ -1388,7 +1469,7 @@
                 <w:noProof/>
                 <w:webHidden/>
               </w:rPr>
-              <w:t>5</w:t>
+              <w:t>7</w:t>
             </w:r>
             <w:r>
               <w:rPr>
@@ -1593,12 +1674,11 @@
           <w:lang w:val="en-US"/>
         </w:rPr>
       </w:pPr>
-      <w:bookmarkStart w:id="0" w:name="_Toc130383920"/>
+      <w:bookmarkStart w:id="0" w:name="_Toc130463396"/>
       <w:r>
         <w:rPr>
           <w:lang w:val="en-US"/>
         </w:rPr>
-        <w:lastRenderedPageBreak/>
         <w:t>C4 Model</w:t>
       </w:r>
       <w:bookmarkEnd w:id="0"/>
@@ -1610,7 +1690,7 @@
           <w:lang w:val="en-US"/>
         </w:rPr>
       </w:pPr>
-      <w:bookmarkStart w:id="1" w:name="_Toc130383921"/>
+      <w:bookmarkStart w:id="1" w:name="_Toc130463397"/>
       <w:r>
         <w:rPr>
           <w:lang w:val="en-US"/>
@@ -1694,7 +1774,7 @@
           <w:lang w:val="nl-BE"/>
         </w:rPr>
       </w:pPr>
-      <w:bookmarkStart w:id="2" w:name="_Toc130383922"/>
+      <w:bookmarkStart w:id="2" w:name="_Toc130463398"/>
       <w:r>
         <w:rPr>
           <w:lang w:val="nl-BE"/>
@@ -1807,6 +1887,7 @@
           <w:lang w:val="nl-BE"/>
         </w:rPr>
       </w:pPr>
+      <w:bookmarkStart w:id="3" w:name="_Toc130463399"/>
       <w:r>
         <w:rPr>
           <w:noProof/>
@@ -1883,6 +1964,7 @@
         </w:rPr>
         <w:t>C4</w:t>
       </w:r>
+      <w:bookmarkEnd w:id="3"/>
     </w:p>
     <w:p>
       <w:pPr>
@@ -2009,7 +2091,7 @@
           <w:lang w:val="nl-BE"/>
         </w:rPr>
       </w:pPr>
-      <w:bookmarkStart w:id="3" w:name="_Toc130383923"/>
+      <w:bookmarkStart w:id="4" w:name="_Toc130463400"/>
       <w:r>
         <w:rPr>
           <w:lang w:val="nl-BE"/>
@@ -2017,7 +2099,7 @@
         <w:lastRenderedPageBreak/>
         <w:t>Microservices</w:t>
       </w:r>
-      <w:bookmarkEnd w:id="3"/>
+      <w:bookmarkEnd w:id="4"/>
     </w:p>
     <w:p>
       <w:pPr>
@@ -2951,7 +3033,7 @@
       <w:pPr>
         <w:pStyle w:val="Heading1"/>
         <w:rPr>
-          <w:lang w:val="en-US"/>
+          <w:lang w:val="nl-BE"/>
         </w:rPr>
       </w:pPr>
     </w:p>
@@ -2959,7 +3041,7 @@
       <w:pPr>
         <w:pStyle w:val="Heading1"/>
         <w:rPr>
-          <w:lang w:val="en-US"/>
+          <w:lang w:val="nl-BE"/>
         </w:rPr>
       </w:pPr>
     </w:p>
@@ -2967,35 +3049,35 @@
       <w:pPr>
         <w:pStyle w:val="Heading1"/>
         <w:rPr>
-          <w:lang w:val="en-US"/>
-        </w:rPr>
-      </w:pPr>
-    </w:p>
-    <w:p>
-      <w:pPr>
-        <w:rPr>
-          <w:lang w:val="en-US"/>
-        </w:rPr>
-      </w:pPr>
-    </w:p>
-    <w:p>
-      <w:pPr>
-        <w:rPr>
-          <w:lang w:val="en-US"/>
-        </w:rPr>
-      </w:pPr>
-    </w:p>
-    <w:p>
-      <w:pPr>
-        <w:rPr>
-          <w:lang w:val="en-US"/>
-        </w:rPr>
-      </w:pPr>
-    </w:p>
-    <w:p>
-      <w:pPr>
-        <w:rPr>
-          <w:lang w:val="en-US"/>
+          <w:lang w:val="nl-BE"/>
+        </w:rPr>
+      </w:pPr>
+    </w:p>
+    <w:p>
+      <w:pPr>
+        <w:rPr>
+          <w:lang w:val="nl-BE"/>
+        </w:rPr>
+      </w:pPr>
+    </w:p>
+    <w:p>
+      <w:pPr>
+        <w:rPr>
+          <w:lang w:val="nl-BE"/>
+        </w:rPr>
+      </w:pPr>
+    </w:p>
+    <w:p>
+      <w:pPr>
+        <w:rPr>
+          <w:lang w:val="nl-BE"/>
+        </w:rPr>
+      </w:pPr>
+    </w:p>
+    <w:p>
+      <w:pPr>
+        <w:rPr>
+          <w:lang w:val="nl-BE"/>
         </w:rPr>
       </w:pPr>
     </w:p>
@@ -3003,23 +3085,23 @@
       <w:pPr>
         <w:pStyle w:val="Heading1"/>
         <w:rPr>
-          <w:lang w:val="en-US"/>
-        </w:rPr>
-      </w:pPr>
-      <w:bookmarkStart w:id="4" w:name="_Toc130383924"/>
+          <w:lang w:val="nl-BE"/>
+        </w:rPr>
+      </w:pPr>
+      <w:bookmarkStart w:id="5" w:name="_Toc130463401"/>
       <w:r>
         <w:rPr>
-          <w:lang w:val="en-US"/>
+          <w:lang w:val="nl-BE"/>
         </w:rPr>
         <w:lastRenderedPageBreak/>
         <w:t>ERD</w:t>
       </w:r>
-      <w:bookmarkEnd w:id="4"/>
-    </w:p>
-    <w:p>
-      <w:pPr>
-        <w:rPr>
-          <w:lang w:val="en-US"/>
+      <w:bookmarkEnd w:id="5"/>
+    </w:p>
+    <w:p>
+      <w:pPr>
+        <w:rPr>
+          <w:lang w:val="nl-BE"/>
         </w:rPr>
       </w:pPr>
     </w:p>

</xml_diff>